<commit_message>
Assunto principal e layout do ebook criados
</commit_message>
<xml_diff>
--- a/Projeto2 - Criando um Ebook com IA/Passo a passo da criação do Ebook.docx
+++ b/Projeto2 - Criando um Ebook com IA/Passo a passo da criação do Ebook.docx
@@ -4,11 +4,9 @@
   <w:body>
     <w:p>
       <w:pPr>
-        <w:pStyle w:val="Ttulo1"/>
         <w:jc w:val="center"/>
         <w:rPr>
           <w:rFonts w:ascii="Arial" w:hAnsi="Arial" w:cs="Arial"/>
-          <w:color w:val="auto"/>
           <w:sz w:val="28"/>
         </w:rPr>
       </w:pPr>
@@ -16,7 +14,6 @@
         <w:rPr>
           <w:rFonts w:ascii="Arial" w:hAnsi="Arial" w:cs="Arial"/>
           <w:b/>
-          <w:color w:val="auto"/>
           <w:sz w:val="28"/>
         </w:rPr>
         <w:t>Área</w:t>
@@ -25,7 +22,6 @@
         <w:rPr>
           <w:rFonts w:ascii="Arial" w:hAnsi="Arial" w:cs="Arial"/>
           <w:b/>
-          <w:color w:val="auto"/>
           <w:sz w:val="28"/>
         </w:rPr>
         <w:t xml:space="preserve">: </w:t>
@@ -33,7 +29,6 @@
       <w:r>
         <w:rPr>
           <w:rFonts w:ascii="Arial" w:hAnsi="Arial" w:cs="Arial"/>
-          <w:color w:val="auto"/>
           <w:sz w:val="28"/>
         </w:rPr>
         <w:t>Análise de Dados</w:t>
@@ -41,6 +36,31 @@
     </w:p>
     <w:p>
       <w:pPr>
+        <w:pStyle w:val="NormalWeb"/>
+        <w:rPr>
+          <w:rFonts w:ascii="Arial" w:hAnsi="Arial" w:cs="Arial"/>
+        </w:rPr>
+      </w:pPr>
+      <w:r>
+        <w:rPr>
+          <w:rFonts w:ascii="Arial" w:hAnsi="Arial" w:cs="Arial"/>
+        </w:rPr>
+        <w:t xml:space="preserve">Link do chat: </w:t>
+      </w:r>
+      <w:hyperlink r:id="rId5" w:history="1">
+        <w:r>
+          <w:rPr>
+            <w:rStyle w:val="Hyperlink"/>
+            <w:rFonts w:ascii="Arial" w:hAnsi="Arial" w:cs="Arial"/>
+          </w:rPr>
+          <w:t>https://chatgpt.com/share/68ed7b90-ba20-800a-a9a4-6f01beda4383</w:t>
+        </w:r>
+      </w:hyperlink>
+      <w:bookmarkStart w:id="0" w:name="_GoBack"/>
+      <w:bookmarkEnd w:id="0"/>
+    </w:p>
+    <w:p>
+      <w:pPr>
         <w:pStyle w:val="Ttulo2"/>
         <w:rPr>
           <w:rFonts w:ascii="Arial" w:hAnsi="Arial" w:cs="Arial"/>
@@ -64,14 +84,205 @@
     </w:p>
     <w:p>
       <w:pPr>
+        <w:jc w:val="both"/>
+        <w:rPr>
+          <w:rFonts w:ascii="Times New Roman" w:hAnsi="Times New Roman" w:cs="Times New Roman"/>
+          <w:i/>
+          <w:sz w:val="24"/>
+          <w:szCs w:val="24"/>
+        </w:rPr>
+      </w:pPr>
+      <w:r>
+        <w:rPr>
+          <w:rFonts w:ascii="Times New Roman" w:hAnsi="Times New Roman" w:cs="Times New Roman"/>
+          <w:i/>
+          <w:sz w:val="24"/>
+          <w:szCs w:val="24"/>
+        </w:rPr>
+        <w:t>Chat, aja como meu mentor na criação de um EBook, você tem conhecimento sobre como construir umEbook que seja prático, objetivo e de leitura agradável (quando se pensa na diagramação do conteúdo e composição do layout). Esse Ebook é voltado para análise de dados para pessoas de nível iniciante, começando pela preparação da base e depois realizando análises iniciais precisas e importantes. Primeiro de tudo me ajude a criar um título prático e chamativo.</w:t>
+      </w:r>
+    </w:p>
+    <w:p>
+      <w:pPr>
+        <w:jc w:val="both"/>
+        <w:rPr>
+          <w:rFonts w:ascii="Times New Roman" w:hAnsi="Times New Roman" w:cs="Times New Roman"/>
+          <w:i/>
+          <w:sz w:val="24"/>
+          <w:szCs w:val="24"/>
+        </w:rPr>
+      </w:pPr>
+      <w:r>
+        <w:rPr>
+          <w:rFonts w:ascii="Times New Roman" w:hAnsi="Times New Roman" w:cs="Times New Roman"/>
+          <w:i/>
+          <w:sz w:val="24"/>
+          <w:szCs w:val="24"/>
+        </w:rPr>
+        <w:t>{REGRAS}</w:t>
+      </w:r>
+    </w:p>
+    <w:p>
+      <w:pPr>
+        <w:jc w:val="both"/>
+        <w:rPr>
+          <w:rFonts w:ascii="Times New Roman" w:hAnsi="Times New Roman" w:cs="Times New Roman"/>
+          <w:i/>
+          <w:sz w:val="24"/>
+          <w:szCs w:val="24"/>
+        </w:rPr>
+      </w:pPr>
+      <w:r>
+        <w:rPr>
+          <w:rFonts w:ascii="Times New Roman" w:hAnsi="Times New Roman" w:cs="Times New Roman"/>
+          <w:i/>
+          <w:sz w:val="24"/>
+          <w:szCs w:val="24"/>
+        </w:rPr>
+        <w:t xml:space="preserve"> - Que o título tenha até 2 palavras e então um subtítulo;</w:t>
+      </w:r>
+    </w:p>
+    <w:p>
+      <w:pPr>
+        <w:jc w:val="both"/>
+        <w:rPr>
+          <w:rFonts w:ascii="Times New Roman" w:hAnsi="Times New Roman" w:cs="Times New Roman"/>
+          <w:i/>
+          <w:sz w:val="24"/>
+          <w:szCs w:val="24"/>
+        </w:rPr>
+      </w:pPr>
+      <w:r>
+        <w:rPr>
+          <w:rFonts w:ascii="Times New Roman" w:hAnsi="Times New Roman" w:cs="Times New Roman"/>
+          <w:i/>
+          <w:sz w:val="24"/>
+          <w:szCs w:val="24"/>
+        </w:rPr>
+        <w:t>- Pode usar trocadilhos nerds ou que faça referência a animes.</w:t>
+      </w:r>
+    </w:p>
+    <w:p>
+      <w:pPr>
+        <w:jc w:val="both"/>
         <w:rPr>
           <w:rFonts w:ascii="Arial" w:hAnsi="Arial" w:cs="Arial"/>
           <w:sz w:val="24"/>
           <w:szCs w:val="24"/>
         </w:rPr>
       </w:pPr>
-      <w:bookmarkStart w:id="0" w:name="_GoBack"/>
-      <w:bookmarkEnd w:id="0"/>
+      <w:r>
+        <w:rPr>
+          <w:rFonts w:ascii="Arial" w:hAnsi="Arial" w:cs="Arial"/>
+          <w:sz w:val="24"/>
+          <w:szCs w:val="24"/>
+        </w:rPr>
+        <w:t>Sequência:</w:t>
+      </w:r>
+    </w:p>
+    <w:p>
+      <w:pPr>
+        <w:pStyle w:val="NormalWeb"/>
+        <w:rPr>
+          <w:i/>
+        </w:rPr>
+      </w:pPr>
+      <w:r>
+        <w:rPr>
+          <w:i/>
+        </w:rPr>
+        <w:t>"Zero Data: da preparação dados à criação de insights" -&gt; Pense em variações desse título</w:t>
+      </w:r>
+    </w:p>
+    <w:p>
+      <w:pPr>
+        <w:pStyle w:val="NormalWeb"/>
+        <w:rPr>
+          <w:rFonts w:ascii="Arial" w:hAnsi="Arial" w:cs="Arial"/>
+          <w:b/>
+        </w:rPr>
+      </w:pPr>
+      <w:r>
+        <w:rPr>
+          <w:rFonts w:ascii="Arial" w:hAnsi="Arial" w:cs="Arial"/>
+          <w:b/>
+        </w:rPr>
+        <w:t>Título</w:t>
+      </w:r>
+      <w:r>
+        <w:rPr>
+          <w:rFonts w:ascii="Arial" w:hAnsi="Arial" w:cs="Arial"/>
+          <w:b/>
+        </w:rPr>
+        <w:t>s possíveis</w:t>
+      </w:r>
+      <w:r>
+        <w:rPr>
+          <w:rFonts w:ascii="Arial" w:hAnsi="Arial" w:cs="Arial"/>
+          <w:b/>
+        </w:rPr>
+        <w:t>:</w:t>
+      </w:r>
+    </w:p>
+    <w:p>
+      <w:pPr>
+        <w:pStyle w:val="NormalWeb"/>
+        <w:numPr>
+          <w:ilvl w:val="0"/>
+          <w:numId w:val="10"/>
+        </w:numPr>
+        <w:rPr>
+          <w:rFonts w:ascii="Arial" w:hAnsi="Arial" w:cs="Arial"/>
+        </w:rPr>
+      </w:pPr>
+      <w:r>
+        <w:rPr>
+          <w:rFonts w:ascii="Arial" w:hAnsi="Arial" w:cs="Arial"/>
+        </w:rPr>
+        <w:t>Zero Data: iniciando sua jornada no mundo dos dados</w:t>
+      </w:r>
+      <w:r>
+        <w:rPr>
+          <w:rFonts w:ascii="Arial" w:hAnsi="Arial" w:cs="Arial"/>
+        </w:rPr>
+        <w:t>;</w:t>
+      </w:r>
+    </w:p>
+    <w:p>
+      <w:pPr>
+        <w:pStyle w:val="NormalWeb"/>
+        <w:numPr>
+          <w:ilvl w:val="0"/>
+          <w:numId w:val="10"/>
+        </w:numPr>
+        <w:rPr>
+          <w:rFonts w:ascii="Arial" w:hAnsi="Arial" w:cs="Arial"/>
+        </w:rPr>
+      </w:pPr>
+      <w:r>
+        <w:rPr>
+          <w:rFonts w:ascii="Arial" w:hAnsi="Arial" w:cs="Arial"/>
+        </w:rPr>
+        <w:t>Zero Data: sua origem no universo da análise de dados</w:t>
+      </w:r>
+    </w:p>
+    <w:p>
+      <w:pPr>
+        <w:pStyle w:val="NormalWeb"/>
+        <w:rPr>
+          <w:rFonts w:ascii="Arial" w:hAnsi="Arial" w:cs="Arial"/>
+        </w:rPr>
+      </w:pPr>
+    </w:p>
+    <w:p>
+      <w:pPr>
+        <w:jc w:val="both"/>
+        <w:rPr>
+          <w:rFonts w:ascii="Arial" w:hAnsi="Arial" w:cs="Arial"/>
+          <w:sz w:val="24"/>
+          <w:szCs w:val="24"/>
+        </w:rPr>
+      </w:pPr>
     </w:p>
     <w:sectPr>
       <w:pgSz w:w="11906" w:h="16838"/>
@@ -484,6 +695,119 @@
     </w:lvl>
   </w:abstractNum>
   <w:abstractNum w:abstractNumId="4" w15:restartNumberingAfterBreak="0">
+    <w:nsid w:val="35CF158B"/>
+    <w:multiLevelType w:val="hybridMultilevel"/>
+    <w:tmpl w:val="71F4FB98"/>
+    <w:lvl w:ilvl="0" w:tplc="04160001">
+      <w:start w:val="1"/>
+      <w:numFmt w:val="bullet"/>
+      <w:lvlText w:val=""/>
+      <w:lvlJc w:val="left"/>
+      <w:pPr>
+        <w:ind w:left="785" w:hanging="360"/>
+      </w:pPr>
+      <w:rPr>
+        <w:rFonts w:ascii="Symbol" w:hAnsi="Symbol" w:hint="default"/>
+      </w:rPr>
+    </w:lvl>
+    <w:lvl w:ilvl="1" w:tplc="04160003" w:tentative="1">
+      <w:start w:val="1"/>
+      <w:numFmt w:val="bullet"/>
+      <w:lvlText w:val="o"/>
+      <w:lvlJc w:val="left"/>
+      <w:pPr>
+        <w:ind w:left="1505" w:hanging="360"/>
+      </w:pPr>
+      <w:rPr>
+        <w:rFonts w:ascii="Courier New" w:hAnsi="Courier New" w:cs="Courier New" w:hint="default"/>
+      </w:rPr>
+    </w:lvl>
+    <w:lvl w:ilvl="2" w:tplc="04160005" w:tentative="1">
+      <w:start w:val="1"/>
+      <w:numFmt w:val="bullet"/>
+      <w:lvlText w:val=""/>
+      <w:lvlJc w:val="left"/>
+      <w:pPr>
+        <w:ind w:left="2225" w:hanging="360"/>
+      </w:pPr>
+      <w:rPr>
+        <w:rFonts w:ascii="Wingdings" w:hAnsi="Wingdings" w:hint="default"/>
+      </w:rPr>
+    </w:lvl>
+    <w:lvl w:ilvl="3" w:tplc="04160001" w:tentative="1">
+      <w:start w:val="1"/>
+      <w:numFmt w:val="bullet"/>
+      <w:lvlText w:val=""/>
+      <w:lvlJc w:val="left"/>
+      <w:pPr>
+        <w:ind w:left="2945" w:hanging="360"/>
+      </w:pPr>
+      <w:rPr>
+        <w:rFonts w:ascii="Symbol" w:hAnsi="Symbol" w:hint="default"/>
+      </w:rPr>
+    </w:lvl>
+    <w:lvl w:ilvl="4" w:tplc="04160003" w:tentative="1">
+      <w:start w:val="1"/>
+      <w:numFmt w:val="bullet"/>
+      <w:lvlText w:val="o"/>
+      <w:lvlJc w:val="left"/>
+      <w:pPr>
+        <w:ind w:left="3665" w:hanging="360"/>
+      </w:pPr>
+      <w:rPr>
+        <w:rFonts w:ascii="Courier New" w:hAnsi="Courier New" w:cs="Courier New" w:hint="default"/>
+      </w:rPr>
+    </w:lvl>
+    <w:lvl w:ilvl="5" w:tplc="04160005" w:tentative="1">
+      <w:start w:val="1"/>
+      <w:numFmt w:val="bullet"/>
+      <w:lvlText w:val=""/>
+      <w:lvlJc w:val="left"/>
+      <w:pPr>
+        <w:ind w:left="4385" w:hanging="360"/>
+      </w:pPr>
+      <w:rPr>
+        <w:rFonts w:ascii="Wingdings" w:hAnsi="Wingdings" w:hint="default"/>
+      </w:rPr>
+    </w:lvl>
+    <w:lvl w:ilvl="6" w:tplc="04160001" w:tentative="1">
+      <w:start w:val="1"/>
+      <w:numFmt w:val="bullet"/>
+      <w:lvlText w:val=""/>
+      <w:lvlJc w:val="left"/>
+      <w:pPr>
+        <w:ind w:left="5105" w:hanging="360"/>
+      </w:pPr>
+      <w:rPr>
+        <w:rFonts w:ascii="Symbol" w:hAnsi="Symbol" w:hint="default"/>
+      </w:rPr>
+    </w:lvl>
+    <w:lvl w:ilvl="7" w:tplc="04160003" w:tentative="1">
+      <w:start w:val="1"/>
+      <w:numFmt w:val="bullet"/>
+      <w:lvlText w:val="o"/>
+      <w:lvlJc w:val="left"/>
+      <w:pPr>
+        <w:ind w:left="5825" w:hanging="360"/>
+      </w:pPr>
+      <w:rPr>
+        <w:rFonts w:ascii="Courier New" w:hAnsi="Courier New" w:cs="Courier New" w:hint="default"/>
+      </w:rPr>
+    </w:lvl>
+    <w:lvl w:ilvl="8" w:tplc="04160005" w:tentative="1">
+      <w:start w:val="1"/>
+      <w:numFmt w:val="bullet"/>
+      <w:lvlText w:val=""/>
+      <w:lvlJc w:val="left"/>
+      <w:pPr>
+        <w:ind w:left="6545" w:hanging="360"/>
+      </w:pPr>
+      <w:rPr>
+        <w:rFonts w:ascii="Wingdings" w:hAnsi="Wingdings" w:hint="default"/>
+      </w:rPr>
+    </w:lvl>
+  </w:abstractNum>
+  <w:abstractNum w:abstractNumId="5" w15:restartNumberingAfterBreak="0">
     <w:nsid w:val="3B6E3A9F"/>
     <w:multiLevelType w:val="multilevel"/>
     <w:tmpl w:val="639A8A38"/>
@@ -632,7 +956,120 @@
       </w:rPr>
     </w:lvl>
   </w:abstractNum>
-  <w:abstractNum w:abstractNumId="5" w15:restartNumberingAfterBreak="0">
+  <w:abstractNum w:abstractNumId="6" w15:restartNumberingAfterBreak="0">
+    <w:nsid w:val="4C6D3C5F"/>
+    <w:multiLevelType w:val="hybridMultilevel"/>
+    <w:tmpl w:val="B5843D3A"/>
+    <w:lvl w:ilvl="0" w:tplc="04160001">
+      <w:start w:val="1"/>
+      <w:numFmt w:val="bullet"/>
+      <w:lvlText w:val=""/>
+      <w:lvlJc w:val="left"/>
+      <w:pPr>
+        <w:ind w:left="720" w:hanging="360"/>
+      </w:pPr>
+      <w:rPr>
+        <w:rFonts w:ascii="Symbol" w:hAnsi="Symbol" w:hint="default"/>
+      </w:rPr>
+    </w:lvl>
+    <w:lvl w:ilvl="1" w:tplc="04160003" w:tentative="1">
+      <w:start w:val="1"/>
+      <w:numFmt w:val="bullet"/>
+      <w:lvlText w:val="o"/>
+      <w:lvlJc w:val="left"/>
+      <w:pPr>
+        <w:ind w:left="1440" w:hanging="360"/>
+      </w:pPr>
+      <w:rPr>
+        <w:rFonts w:ascii="Courier New" w:hAnsi="Courier New" w:cs="Courier New" w:hint="default"/>
+      </w:rPr>
+    </w:lvl>
+    <w:lvl w:ilvl="2" w:tplc="04160005" w:tentative="1">
+      <w:start w:val="1"/>
+      <w:numFmt w:val="bullet"/>
+      <w:lvlText w:val=""/>
+      <w:lvlJc w:val="left"/>
+      <w:pPr>
+        <w:ind w:left="2160" w:hanging="360"/>
+      </w:pPr>
+      <w:rPr>
+        <w:rFonts w:ascii="Wingdings" w:hAnsi="Wingdings" w:hint="default"/>
+      </w:rPr>
+    </w:lvl>
+    <w:lvl w:ilvl="3" w:tplc="04160001" w:tentative="1">
+      <w:start w:val="1"/>
+      <w:numFmt w:val="bullet"/>
+      <w:lvlText w:val=""/>
+      <w:lvlJc w:val="left"/>
+      <w:pPr>
+        <w:ind w:left="2880" w:hanging="360"/>
+      </w:pPr>
+      <w:rPr>
+        <w:rFonts w:ascii="Symbol" w:hAnsi="Symbol" w:hint="default"/>
+      </w:rPr>
+    </w:lvl>
+    <w:lvl w:ilvl="4" w:tplc="04160003" w:tentative="1">
+      <w:start w:val="1"/>
+      <w:numFmt w:val="bullet"/>
+      <w:lvlText w:val="o"/>
+      <w:lvlJc w:val="left"/>
+      <w:pPr>
+        <w:ind w:left="3600" w:hanging="360"/>
+      </w:pPr>
+      <w:rPr>
+        <w:rFonts w:ascii="Courier New" w:hAnsi="Courier New" w:cs="Courier New" w:hint="default"/>
+      </w:rPr>
+    </w:lvl>
+    <w:lvl w:ilvl="5" w:tplc="04160005" w:tentative="1">
+      <w:start w:val="1"/>
+      <w:numFmt w:val="bullet"/>
+      <w:lvlText w:val=""/>
+      <w:lvlJc w:val="left"/>
+      <w:pPr>
+        <w:ind w:left="4320" w:hanging="360"/>
+      </w:pPr>
+      <w:rPr>
+        <w:rFonts w:ascii="Wingdings" w:hAnsi="Wingdings" w:hint="default"/>
+      </w:rPr>
+    </w:lvl>
+    <w:lvl w:ilvl="6" w:tplc="04160001" w:tentative="1">
+      <w:start w:val="1"/>
+      <w:numFmt w:val="bullet"/>
+      <w:lvlText w:val=""/>
+      <w:lvlJc w:val="left"/>
+      <w:pPr>
+        <w:ind w:left="5040" w:hanging="360"/>
+      </w:pPr>
+      <w:rPr>
+        <w:rFonts w:ascii="Symbol" w:hAnsi="Symbol" w:hint="default"/>
+      </w:rPr>
+    </w:lvl>
+    <w:lvl w:ilvl="7" w:tplc="04160003" w:tentative="1">
+      <w:start w:val="1"/>
+      <w:numFmt w:val="bullet"/>
+      <w:lvlText w:val="o"/>
+      <w:lvlJc w:val="left"/>
+      <w:pPr>
+        <w:ind w:left="5760" w:hanging="360"/>
+      </w:pPr>
+      <w:rPr>
+        <w:rFonts w:ascii="Courier New" w:hAnsi="Courier New" w:cs="Courier New" w:hint="default"/>
+      </w:rPr>
+    </w:lvl>
+    <w:lvl w:ilvl="8" w:tplc="04160005" w:tentative="1">
+      <w:start w:val="1"/>
+      <w:numFmt w:val="bullet"/>
+      <w:lvlText w:val=""/>
+      <w:lvlJc w:val="left"/>
+      <w:pPr>
+        <w:ind w:left="6480" w:hanging="360"/>
+      </w:pPr>
+      <w:rPr>
+        <w:rFonts w:ascii="Wingdings" w:hAnsi="Wingdings" w:hint="default"/>
+      </w:rPr>
+    </w:lvl>
+  </w:abstractNum>
+  <w:abstractNum w:abstractNumId="7" w15:restartNumberingAfterBreak="0">
     <w:nsid w:val="6B0C7478"/>
     <w:multiLevelType w:val="hybridMultilevel"/>
     <w:tmpl w:val="F2FE95FC"/>
@@ -745,7 +1182,7 @@
       </w:rPr>
     </w:lvl>
   </w:abstractNum>
-  <w:abstractNum w:abstractNumId="6" w15:restartNumberingAfterBreak="0">
+  <w:abstractNum w:abstractNumId="8" w15:restartNumberingAfterBreak="0">
     <w:nsid w:val="771821B1"/>
     <w:multiLevelType w:val="multilevel"/>
     <w:tmpl w:val="75E8BEA2"/>
@@ -894,7 +1331,7 @@
       </w:rPr>
     </w:lvl>
   </w:abstractNum>
-  <w:abstractNum w:abstractNumId="7" w15:restartNumberingAfterBreak="0">
+  <w:abstractNum w:abstractNumId="9" w15:restartNumberingAfterBreak="0">
     <w:nsid w:val="7F216C2C"/>
     <w:multiLevelType w:val="multilevel"/>
     <w:tmpl w:val="34587630"/>
@@ -1053,19 +1490,25 @@
     <w:abstractNumId w:val="3"/>
   </w:num>
   <w:num w:numId="4">
-    <w:abstractNumId w:val="4"/>
+    <w:abstractNumId w:val="5"/>
   </w:num>
   <w:num w:numId="5">
-    <w:abstractNumId w:val="7"/>
+    <w:abstractNumId w:val="9"/>
   </w:num>
   <w:num w:numId="6">
-    <w:abstractNumId w:val="6"/>
+    <w:abstractNumId w:val="8"/>
   </w:num>
   <w:num w:numId="7">
     <w:abstractNumId w:val="0"/>
   </w:num>
   <w:num w:numId="8">
-    <w:abstractNumId w:val="5"/>
+    <w:abstractNumId w:val="7"/>
+  </w:num>
+  <w:num w:numId="9">
+    <w:abstractNumId w:val="4"/>
+  </w:num>
+  <w:num w:numId="10">
+    <w:abstractNumId w:val="6"/>
   </w:num>
 </w:numbering>
 </file>
@@ -1686,6 +2129,17 @@
       <w:szCs w:val="18"/>
     </w:rPr>
   </w:style>
+  <w:style w:type="character" w:styleId="Hyperlink">
+    <w:name w:val="Hyperlink"/>
+    <w:basedOn w:val="Fontepargpadro"/>
+    <w:uiPriority w:val="99"/>
+    <w:unhideWhenUsed/>
+    <w:rsid w:val="00024808"/>
+    <w:rPr>
+      <w:color w:val="467886" w:themeColor="hyperlink"/>
+      <w:u w:val="single"/>
+    </w:rPr>
+  </w:style>
 </w:styles>
 </file>
 

</xml_diff>

<commit_message>
Corrigindo imagem para capa repositório
</commit_message>
<xml_diff>
--- a/Projeto2 - Criando um Ebook com IA/Passo a passo da criação do Ebook.docx
+++ b/Projeto2 - Criando um Ebook com IA/Passo a passo da criação do Ebook.docx
@@ -56,8 +56,6 @@
           <w:t>https://chatgpt.com/share/68ed7b90-ba20-800a-a9a4-6f01beda4383</w:t>
         </w:r>
       </w:hyperlink>
-      <w:bookmarkStart w:id="0" w:name="_GoBack"/>
-      <w:bookmarkEnd w:id="0"/>
     </w:p>
     <w:p>
       <w:pPr>
@@ -233,17 +231,22 @@
         </w:numPr>
         <w:rPr>
           <w:rFonts w:ascii="Arial" w:hAnsi="Arial" w:cs="Arial"/>
-        </w:rPr>
-      </w:pPr>
+          <w:b/>
+        </w:rPr>
+      </w:pPr>
+      <w:bookmarkStart w:id="0" w:name="_GoBack"/>
       <w:r>
         <w:rPr>
           <w:rFonts w:ascii="Arial" w:hAnsi="Arial" w:cs="Arial"/>
+          <w:b/>
         </w:rPr>
         <w:t>Zero Data: iniciando sua jornada no mundo dos dados</w:t>
       </w:r>
+      <w:bookmarkEnd w:id="0"/>
       <w:r>
         <w:rPr>
           <w:rFonts w:ascii="Arial" w:hAnsi="Arial" w:cs="Arial"/>
+          <w:b/>
         </w:rPr>
         <w:t>;</w:t>
       </w:r>

</xml_diff>